<commit_message>
Git, SonarQube, Android Testing, Appium, Selenium, TestNG, Cucumber
</commit_message>
<xml_diff>
--- a/Appium_Java/Appium _Java_Basic_Steps.docx
+++ b/Appium_Java/Appium _Java_Basic_Steps.docx
@@ -5,6 +5,42 @@
     <w:p>
       <w:r>
         <w:t xml:space="preserve">Pre Requisition for Selenium </w:t>
+      </w:r>
+    </w:p>
+    <w:p>
+      <w:r>
+        <w:rPr>
+          <w:rFonts w:ascii="Helvetica" w:hAnsi="Helvetica"/>
+          <w:sz w:val="18"/>
+          <w:szCs w:val="18"/>
+          <w:shd w:val="clear" w:color="auto" w:fill="FFFFFF"/>
+        </w:rPr>
+        <w:t>Appium is open source, available under an Apache 2.0 license. Appium's copyright is held by the </w:t>
+      </w:r>
+      <w:hyperlink r:id="rId5" w:history="1">
+        <w:r>
+          <w:rPr>
+            <w:rStyle w:val="Hyperlink"/>
+            <w:rFonts w:ascii="Helvetica" w:hAnsi="Helvetica"/>
+            <w:sz w:val="18"/>
+            <w:szCs w:val="18"/>
+            <w:shd w:val="clear" w:color="auto" w:fill="FFFFFF"/>
+          </w:rPr>
+          <w:t>OpenJS Foundation</w:t>
+        </w:r>
+      </w:hyperlink>
+    </w:p>
+    <w:p>
+      <w:hyperlink r:id="rId6" w:history="1">
+        <w:r>
+          <w:rPr>
+            <w:rStyle w:val="Hyperlink"/>
+          </w:rPr>
+          <w:t>https://appium.io/docs/en/2.1/quickstart/</w:t>
+        </w:r>
+      </w:hyperlink>
+      <w:r>
+        <w:t xml:space="preserve"> </w:t>
       </w:r>
     </w:p>
     <w:p>
@@ -18,7 +54,7 @@
       <w:r>
         <w:t xml:space="preserve">Install JDK: </w:t>
       </w:r>
-      <w:hyperlink r:id="rId5" w:history="1">
+      <w:hyperlink r:id="rId7" w:history="1">
         <w:r>
           <w:rPr>
             <w:rStyle w:val="Hyperlink"/>
@@ -41,7 +77,7 @@
       <w:r>
         <w:t xml:space="preserve">Install Node &amp; NPM: </w:t>
       </w:r>
-      <w:hyperlink r:id="rId6" w:history="1">
+      <w:hyperlink r:id="rId8" w:history="1">
         <w:r>
           <w:rPr>
             <w:rStyle w:val="Hyperlink"/>
@@ -97,7 +133,7 @@
         </w:rPr>
         <w:t xml:space="preserve">: </w:t>
       </w:r>
-      <w:hyperlink r:id="rId7" w:history="1">
+      <w:hyperlink r:id="rId9" w:history="1">
         <w:r>
           <w:rPr>
             <w:rStyle w:val="Hyperlink"/>
@@ -156,7 +192,7 @@
       <w:r>
         <w:t xml:space="preserve"> </w:t>
       </w:r>
-      <w:hyperlink r:id="rId8" w:history="1">
+      <w:hyperlink r:id="rId10" w:history="1">
         <w:r>
           <w:rPr>
             <w:rStyle w:val="Hyperlink"/>
@@ -188,7 +224,7 @@
       <w:r>
         <w:t xml:space="preserve"> </w:t>
       </w:r>
-      <w:hyperlink r:id="rId9" w:history="1">
+      <w:hyperlink r:id="rId11" w:history="1">
         <w:r>
           <w:rPr>
             <w:rStyle w:val="Hyperlink"/>
@@ -345,7 +381,7 @@
                     </pic:cNvPicPr>
                   </pic:nvPicPr>
                   <pic:blipFill>
-                    <a:blip r:embed="rId10"/>
+                    <a:blip r:embed="rId12"/>
                     <a:srcRect/>
                     <a:stretch>
                       <a:fillRect/>
@@ -376,11 +412,62 @@
     </w:p>
     <w:p>
       <w:pPr>
-        <w:pStyle w:val="ListParagraph"/>
-        <w:numPr>
-          <w:ilvl w:val="0"/>
-          <w:numId w:val="1"/>
-        </w:numPr>
+        <w:rPr>
+          <w:color w:val="0070C0"/>
+        </w:rPr>
+      </w:pPr>
+    </w:p>
+    <w:p>
+      <w:pPr>
+        <w:rPr>
+          <w:color w:val="0070C0"/>
+        </w:rPr>
+      </w:pPr>
+    </w:p>
+    <w:p>
+      <w:pPr>
+        <w:rPr>
+          <w:color w:val="0070C0"/>
+        </w:rPr>
+      </w:pPr>
+    </w:p>
+    <w:p>
+      <w:pPr>
+        <w:rPr>
+          <w:color w:val="0070C0"/>
+        </w:rPr>
+      </w:pPr>
+    </w:p>
+    <w:p>
+      <w:pPr>
+        <w:rPr>
+          <w:color w:val="0070C0"/>
+        </w:rPr>
+      </w:pPr>
+    </w:p>
+    <w:p>
+      <w:pPr>
+        <w:rPr>
+          <w:color w:val="0070C0"/>
+        </w:rPr>
+      </w:pPr>
+    </w:p>
+    <w:p>
+      <w:pPr>
+        <w:rPr>
+          <w:color w:val="0070C0"/>
+        </w:rPr>
+      </w:pPr>
+    </w:p>
+    <w:p>
+      <w:pPr>
+        <w:rPr>
+          <w:color w:val="0070C0"/>
+        </w:rPr>
+      </w:pPr>
+    </w:p>
+    <w:p>
+      <w:pPr>
         <w:rPr>
           <w:color w:val="0070C0"/>
         </w:rPr>

</xml_diff>